<commit_message>
Change 10 Days Faster Reading
</commit_message>
<xml_diff>
--- a/SharedChecklists/wwwroot/checklists/10 Days Faster Reading.docx
+++ b/SharedChecklists/wwwroot/checklists/10 Days Faster Reading.docx
@@ -15,11 +15,11 @@
       <w:r>
         <w:t>Pacer: Force the eye to move in a directed pattern down the page to help increase reading speed.</w:t>
       </w:r>
-      <w:r>
-        <w:t xml:space="preserve"> Hello. </w:t>
-      </w:r>
       <w:bookmarkStart w:id="0" w:name="_GoBack"/>
       <w:bookmarkEnd w:id="0"/>
+      <w:r>
+        <w:t xml:space="preserve"> </w:t>
+      </w:r>
     </w:p>
     <w:p/>
     <w:p>
@@ -199,15 +199,7 @@
     <w:p/>
     <w:p>
       <w:r>
-        <w:t xml:space="preserve">Reading Aides: </w:t>
-      </w:r>
-      <w:proofErr w:type="spellStart"/>
-      <w:r>
-        <w:t>AceReader</w:t>
-      </w:r>
-      <w:proofErr w:type="spellEnd"/>
-      <w:r>
-        <w:t xml:space="preserve"> (acereader.com), E-Read(kerus.com), and Jamestown Publishers (800-USA-Read).</w:t>
+        <w:t>Reading Aides: AceReader (acereader.com), E-Read(kerus.com), and Jamestown Publishers (800-USA-Read).</w:t>
       </w:r>
     </w:p>
     <w:p/>
@@ -508,12 +500,6 @@
     <w:lsdException w:name="Book Title" w:uiPriority="33" w:qFormat="1"/>
     <w:lsdException w:name="Bibliography" w:semiHidden="1" w:uiPriority="37" w:unhideWhenUsed="1"/>
     <w:lsdException w:name="TOC Heading" w:semiHidden="1" w:uiPriority="39" w:unhideWhenUsed="1" w:qFormat="1"/>
-    <w:lsdException w:name="Plain Table 4" w:semiHidden="1" w:unhideWhenUsed="1"/>
-    <w:lsdException w:name="Plain Table 5" w:semiHidden="1" w:unhideWhenUsed="1"/>
-    <w:lsdException w:name="Grid Table Light" w:semiHidden="1" w:unhideWhenUsed="1"/>
-    <w:lsdException w:name="Grid Table 1 Light" w:semiHidden="1" w:unhideWhenUsed="1"/>
-    <w:lsdException w:name="Grid Table 2" w:semiHidden="1" w:unhideWhenUsed="1"/>
-    <w:lsdException w:name="Grid Table 3" w:semiHidden="1" w:unhideWhenUsed="1"/>
     <w:lsdException w:name="Grid Table 4" w:uiPriority="49"/>
     <w:lsdException w:name="Grid Table 5 Dark" w:uiPriority="50"/>
     <w:lsdException w:name="Grid Table 6 Colorful" w:uiPriority="51"/>

</xml_diff>